<commit_message>
health-examination api.js was built.
</commit_message>
<xml_diff>
--- a/2018-01-05/数字化体检系统接口文档（2017-12-26）.docx
+++ b/2018-01-05/数字化体检系统接口文档（2017-12-26）.docx
@@ -1489,7 +1489,17 @@
           <w:sz w:val="24"/>
           <w:szCs w:val="24"/>
         </w:rPr>
-        <w:t>字符串格式传输数据，编码统一为</w:t>
+        <w:t>字符串格</w:t>
+      </w:r>
+      <w:bookmarkStart w:id="15" w:name="_GoBack"/>
+      <w:bookmarkEnd w:id="15"/>
+      <w:r>
+        <w:rPr>
+          <w:rFonts w:hint="eastAsia" w:cs="宋体"/>
+          <w:sz w:val="24"/>
+          <w:szCs w:val="24"/>
+        </w:rPr>
+        <w:t>式传输数据，编码统一为</w:t>
       </w:r>
       <w:r>
         <w:rPr>
@@ -1654,14 +1664,71 @@
                 <w:szCs w:val="24"/>
               </w:rPr>
             </w:pPr>
-            <w:r>
-              <w:rPr>
+            <w:bookmarkStart w:id="4" w:name="OLE_LINK1"/>
+            <w:r>
+              <w:rPr>
+                <w:rFonts w:ascii="微软雅黑" w:hAnsi="微软雅黑" w:eastAsia="微软雅黑" w:cs="微软雅黑"/>
+                <w:sz w:val="24"/>
+                <w:szCs w:val="24"/>
+              </w:rPr>
+              <w:fldChar w:fldCharType="begin"/>
+            </w:r>
+            <w:r>
+              <w:rPr>
+                <w:rFonts w:ascii="微软雅黑" w:hAnsi="微软雅黑" w:eastAsia="微软雅黑" w:cs="微软雅黑"/>
+                <w:sz w:val="24"/>
+                <w:szCs w:val="24"/>
+              </w:rPr>
+              <w:instrText xml:space="preserve"> HYPERLINK "http://10.1.1.194:8080/maystar_tj/services/servicesEnter.html" </w:instrText>
+            </w:r>
+            <w:r>
+              <w:rPr>
+                <w:rFonts w:ascii="微软雅黑" w:hAnsi="微软雅黑" w:eastAsia="微软雅黑" w:cs="微软雅黑"/>
+                <w:sz w:val="24"/>
+                <w:szCs w:val="24"/>
+              </w:rPr>
+              <w:fldChar w:fldCharType="separate"/>
+            </w:r>
+            <w:r>
+              <w:rPr>
+                <w:rStyle w:val="16"/>
                 <w:rFonts w:ascii="微软雅黑" w:hAnsi="微软雅黑" w:eastAsia="微软雅黑" w:cs="微软雅黑"/>
                 <w:sz w:val="24"/>
                 <w:szCs w:val="24"/>
               </w:rPr>
               <w:t>http://10.1.1.194:8080/maystar_tj/services/servicesEnter.html</w:t>
             </w:r>
+            <w:bookmarkEnd w:id="4"/>
+            <w:r>
+              <w:rPr>
+                <w:rFonts w:ascii="微软雅黑" w:hAnsi="微软雅黑" w:eastAsia="微软雅黑" w:cs="微软雅黑"/>
+                <w:sz w:val="24"/>
+                <w:szCs w:val="24"/>
+              </w:rPr>
+              <w:fldChar w:fldCharType="end"/>
+            </w:r>
+          </w:p>
+          <w:p>
+            <w:pPr>
+              <w:spacing w:line="360" w:lineRule="auto"/>
+              <w:jc w:val="left"/>
+              <w:rPr>
+                <w:rFonts w:ascii="微软雅黑" w:hAnsi="微软雅黑" w:eastAsia="微软雅黑" w:cs="微软雅黑"/>
+                <w:sz w:val="24"/>
+                <w:szCs w:val="24"/>
+              </w:rPr>
+            </w:pPr>
+            <w:bookmarkStart w:id="5" w:name="OLE_LINK4"/>
+            <w:r>
+              <w:rPr>
+                <w:rFonts w:hint="eastAsia" w:ascii="微软雅黑" w:hAnsi="微软雅黑" w:eastAsia="微软雅黑"/>
+                <w:color w:val="004080"/>
+                <w:sz w:val="24"/>
+                <w:lang w:val="zh-CN"/>
+              </w:rPr>
+              <w:t>http://123.56.232.141:8082/maystar_tj/services/servicesEnter.html</w:t>
+            </w:r>
+            <w:bookmarkEnd w:id="5"/>
           </w:p>
         </w:tc>
       </w:tr>
@@ -1868,6 +1935,7 @@
                 <w:szCs w:val="24"/>
               </w:rPr>
             </w:pPr>
+            <w:bookmarkStart w:id="6" w:name="OLE_LINK3"/>
             <w:r>
               <w:rPr>
                 <w:rFonts w:ascii="微软雅黑" w:hAnsi="微软雅黑" w:eastAsia="微软雅黑" w:cs="Times New Roman"/>
@@ -1934,6 +2002,33 @@
             <w:r>
               <w:rPr>
                 <w:rFonts w:hint="eastAsia" w:ascii="微软雅黑" w:hAnsi="微软雅黑" w:eastAsia="微软雅黑" w:cs="微软雅黑"/>
+                <w:sz w:val="24"/>
+                <w:szCs w:val="24"/>
+                <w:lang w:eastAsia="zh-CN"/>
+              </w:rPr>
+              <w:t>“</w:t>
+            </w:r>
+            <w:r>
+              <w:rPr>
+                <w:rFonts w:hint="eastAsia" w:ascii="微软雅黑" w:hAnsi="微软雅黑" w:eastAsia="微软雅黑" w:cs="微软雅黑"/>
+                <w:sz w:val="24"/>
+                <w:szCs w:val="24"/>
+                <w:lang w:val="en-US" w:eastAsia="zh-CN"/>
+              </w:rPr>
+              <w:t>lisi</w:t>
+            </w:r>
+            <w:r>
+              <w:rPr>
+                <w:rFonts w:hint="eastAsia" w:ascii="微软雅黑" w:hAnsi="微软雅黑" w:eastAsia="微软雅黑" w:cs="微软雅黑"/>
+                <w:sz w:val="24"/>
+                <w:szCs w:val="24"/>
+                <w:lang w:eastAsia="zh-CN"/>
+              </w:rPr>
+              <w:t>”</w:t>
+            </w:r>
+            <w:r>
+              <w:rPr>
+                <w:rFonts w:hint="eastAsia" w:ascii="微软雅黑" w:hAnsi="微软雅黑" w:eastAsia="微软雅黑" w:cs="微软雅黑"/>
                 <w:color w:val="FF0000"/>
                 <w:sz w:val="24"/>
                 <w:szCs w:val="24"/>
@@ -1976,7 +2071,24 @@
                 <w:sz w:val="24"/>
                 <w:szCs w:val="24"/>
               </w:rPr>
-              <w:t>"password":"E10ADC3949BA59ABBE56E057F20F883E"},</w:t>
+              <w:t>"password":"E10ADC3949BA59ABBE56E057F20F883E"</w:t>
+            </w:r>
+            <w:r>
+              <w:rPr>
+                <w:rFonts w:hint="eastAsia" w:ascii="微软雅黑" w:hAnsi="微软雅黑" w:eastAsia="微软雅黑" w:cs="微软雅黑"/>
+                <w:sz w:val="24"/>
+                <w:szCs w:val="24"/>
+                <w:lang w:val="en-US" w:eastAsia="zh-CN"/>
+              </w:rPr>
+              <w:t>,“000000”</w:t>
+            </w:r>
+            <w:r>
+              <w:rPr>
+                <w:rFonts w:ascii="微软雅黑" w:hAnsi="微软雅黑" w:eastAsia="微软雅黑" w:cs="微软雅黑"/>
+                <w:sz w:val="24"/>
+                <w:szCs w:val="24"/>
+              </w:rPr>
+              <w:t>},</w:t>
             </w:r>
             <w:r>
               <w:rPr>
@@ -2235,6 +2347,7 @@
               </w:rPr>
               <w:t>}</w:t>
             </w:r>
+            <w:bookmarkEnd w:id="6"/>
           </w:p>
         </w:tc>
       </w:tr>
@@ -2366,8 +2479,6 @@
                 <w:szCs w:val="24"/>
               </w:rPr>
             </w:pPr>
-            <w:bookmarkStart w:id="12" w:name="_GoBack"/>
-            <w:bookmarkEnd w:id="12"/>
           </w:p>
           <w:p>
             <w:pPr>
@@ -3085,7 +3196,7 @@
           <w:szCs w:val="30"/>
         </w:rPr>
       </w:pPr>
-      <w:bookmarkStart w:id="4" w:name="_Toc502061522"/>
+      <w:bookmarkStart w:id="7" w:name="_Toc502061522"/>
       <w:r>
         <w:rPr>
           <w:rFonts w:ascii="宋体" w:hAnsi="宋体" w:cs="宋体"/>
@@ -3102,7 +3213,7 @@
         </w:rPr>
         <w:t>、查询用户信息</w:t>
       </w:r>
-      <w:bookmarkEnd w:id="4"/>
+      <w:bookmarkEnd w:id="7"/>
     </w:p>
     <w:p>
       <w:pPr>
@@ -4198,7 +4309,7 @@
           <w:szCs w:val="30"/>
         </w:rPr>
       </w:pPr>
-      <w:bookmarkStart w:id="5" w:name="_Toc502061523"/>
+      <w:bookmarkStart w:id="8" w:name="_Toc502061523"/>
       <w:r>
         <w:rPr>
           <w:rFonts w:ascii="宋体" w:hAnsi="宋体" w:cs="宋体"/>
@@ -5351,7 +5462,7 @@
         </w:rPr>
         <w:t>、下载考生数据（增量）</w:t>
       </w:r>
-      <w:bookmarkEnd w:id="5"/>
+      <w:bookmarkEnd w:id="8"/>
     </w:p>
     <w:p>
       <w:pPr>
@@ -7792,7 +7903,7 @@
           <w:szCs w:val="30"/>
         </w:rPr>
       </w:pPr>
-      <w:bookmarkStart w:id="6" w:name="_Toc502061524"/>
+      <w:bookmarkStart w:id="9" w:name="_Toc502061524"/>
       <w:r>
         <w:rPr>
           <w:rFonts w:ascii="宋体" w:hAnsi="宋体" w:cs="宋体"/>
@@ -7809,7 +7920,7 @@
         </w:rPr>
         <w:t>、查询用户权限信息</w:t>
       </w:r>
-      <w:bookmarkEnd w:id="6"/>
+      <w:bookmarkEnd w:id="9"/>
     </w:p>
     <w:p>
       <w:pPr>
@@ -9339,8 +9450,8 @@
           <w:szCs w:val="30"/>
         </w:rPr>
       </w:pPr>
-      <w:bookmarkStart w:id="7" w:name="_Toc502061525"/>
-      <w:bookmarkStart w:id="8" w:name="OLE_LINK2"/>
+      <w:bookmarkStart w:id="10" w:name="_Toc502061525"/>
+      <w:bookmarkStart w:id="11" w:name="OLE_LINK2"/>
       <w:r>
         <w:rPr>
           <w:rFonts w:ascii="宋体" w:hAnsi="宋体" w:cs="宋体"/>
@@ -9357,7 +9468,7 @@
         </w:rPr>
         <w:t>、查询疾病配置信息</w:t>
       </w:r>
-      <w:bookmarkEnd w:id="7"/>
+      <w:bookmarkEnd w:id="10"/>
     </w:p>
     <w:p>
       <w:pPr>
@@ -10881,7 +10992,7 @@
           </w:p>
         </w:tc>
       </w:tr>
-      <w:bookmarkEnd w:id="8"/>
+      <w:bookmarkEnd w:id="11"/>
     </w:tbl>
     <w:p>
       <w:pPr>
@@ -10892,7 +11003,7 @@
           <w:szCs w:val="30"/>
         </w:rPr>
       </w:pPr>
-      <w:bookmarkStart w:id="9" w:name="_Toc502061526"/>
+      <w:bookmarkStart w:id="12" w:name="_Toc502061526"/>
       <w:r>
         <w:rPr>
           <w:rFonts w:ascii="宋体" w:hAnsi="宋体" w:cs="宋体"/>
@@ -10909,7 +11020,7 @@
         </w:rPr>
         <w:t>、查询眼科视力配置信息</w:t>
       </w:r>
-      <w:bookmarkEnd w:id="9"/>
+      <w:bookmarkEnd w:id="12"/>
     </w:p>
     <w:p>
       <w:pPr>
@@ -12145,7 +12256,7 @@
           <w:szCs w:val="30"/>
         </w:rPr>
       </w:pPr>
-      <w:bookmarkStart w:id="10" w:name="_Toc502061527"/>
+      <w:bookmarkStart w:id="13" w:name="_Toc502061527"/>
       <w:r>
         <w:rPr>
           <w:rFonts w:ascii="宋体" w:hAnsi="宋体" w:cs="宋体"/>
@@ -12162,7 +12273,7 @@
         </w:rPr>
         <w:t>、查询考生信息</w:t>
       </w:r>
-      <w:bookmarkEnd w:id="10"/>
+      <w:bookmarkEnd w:id="13"/>
     </w:p>
     <w:p>
       <w:pPr>
@@ -14119,7 +14230,7 @@
           <w:szCs w:val="30"/>
         </w:rPr>
       </w:pPr>
-      <w:bookmarkStart w:id="11" w:name="_Toc502061528"/>
+      <w:bookmarkStart w:id="14" w:name="_Toc502061528"/>
       <w:r>
         <w:rPr>
           <w:rFonts w:ascii="宋体" w:hAnsi="宋体" w:cs="宋体"/>
@@ -14136,7 +14247,7 @@
         </w:rPr>
         <w:t>、上传体检数据</w:t>
       </w:r>
-      <w:bookmarkEnd w:id="11"/>
+      <w:bookmarkEnd w:id="14"/>
     </w:p>
     <w:p>
       <w:pPr>
@@ -26281,7 +26392,7 @@
     <w:lsdException w:uiPriority="99" w:name="HTML Sample"/>
     <w:lsdException w:uiPriority="99" w:name="HTML Typewriter"/>
     <w:lsdException w:uiPriority="99" w:name="HTML Variable"/>
-    <w:lsdException w:qFormat="1" w:uiPriority="99" w:name="Normal Table"/>
+    <w:lsdException w:qFormat="1" w:uiPriority="99" w:semiHidden="0" w:name="Normal Table"/>
     <w:lsdException w:uiPriority="99" w:name="annotation subject"/>
     <w:lsdException w:uiPriority="99" w:name="Table Simple 1"/>
     <w:lsdException w:uiPriority="99" w:name="Table Simple 2"/>

</xml_diff>